<commit_message>
Refactor: Update CV document names
Co-authored-by: n.balea <n.balea@plan-net.com>
</commit_message>
<xml_diff>
--- a/CV_Trif_Ciprian_en_Versuni_Senior_Supply_Chain_Manager.docx
+++ b/CV_Trif_Ciprian_en_Versuni_Senior_Supply_Chain_Manager.docx
@@ -1959,6 +1959,38 @@
       </w:pPr>
       <w:r>
         <w:t>Managed export sales and brand awareness in assigned European markets and handled export logistics coordination (order-to-delivery follow-up, shipment planning with carriers/forwarders, delivery tracking, and export documentation) to support on-time deliveries and customer service.</w:t>
+      </w:r>
+    </w:p>
+    <w:p>
+      <w:r>
+        <w:rPr>
+          <w:b w:val="0"/>
+        </w:rPr>
+        <w:t>• Coordinated domestic and international shipments (Romania + export markets) with carriers/forwarders; ensured compliant shipping documentation.</w:t>
+      </w:r>
+    </w:p>
+    <w:p>
+      <w:r>
+        <w:rPr>
+          <w:b w:val="0"/>
+        </w:rPr>
+        <w:t>• Managed Incoterms and customer delivery terms (customer-specific) and aligned shipment execution with commercial priorities.</w:t>
+      </w:r>
+    </w:p>
+    <w:p>
+      <w:r>
+        <w:rPr>
+          <w:b w:val="0"/>
+        </w:rPr>
+        <w:t>• Monitored delivery performance (OTIF / service level) and proactively managed exceptions (delays, claims, urgent orders) with stakeholders.</w:t>
+      </w:r>
+    </w:p>
+    <w:p>
+      <w:r>
+        <w:rPr>
+          <w:b w:val="0"/>
+        </w:rPr>
+        <w:t>• Maintained close collaboration with warehouse/shipping and customer teams to improve order accuracy and lead time reliability.</w:t>
       </w:r>
     </w:p>
     <w:p>

</xml_diff>